<commit_message>
Rewrote main to be a C++ file. Deleted HMI contents as they were no longer required. Also modified other files to work with C++
</commit_message>
<xml_diff>
--- a/doc/Software Project Report Template.docx
+++ b/doc/Software Project Report Template.docx
@@ -1299,309 +1299,53 @@
       <w:pPr>
         <w:rPr>
           <w:rFonts w:ascii="Arial" w:hAnsi="Arial" w:cs="Arial"/>
-          <w:color w:val="0000FF"/>
-        </w:rPr>
-      </w:pPr>
-      <w:r>
-        <w:rPr>
-          <w:rFonts w:ascii="Arial" w:hAnsi="Arial" w:cs="Arial"/>
-        </w:rPr>
-        <w:t>[</w:t>
-      </w:r>
-      <w:r>
-        <w:rPr>
-          <w:rFonts w:ascii="Arial" w:hAnsi="Arial" w:cs="Arial"/>
-          <w:color w:val="0000FF"/>
-        </w:rPr>
-        <w:t>In this section include</w:t>
-      </w:r>
+        </w:rPr>
+      </w:pPr>
+      <w:r>
+        <w:rPr>
+          <w:rFonts w:ascii="Arial" w:hAnsi="Arial" w:cs="Arial"/>
+        </w:rPr>
+        <w:t xml:space="preserve">The Lines of Code (LOC) counter is meant to receive a project source file and count the active lines of code contained within the file. The purpose of such an instrument is to give a programmer an idea of the size of their program and thus how long it might take to compile. As a result, a programmer </w:t>
+      </w:r>
+      <w:r>
+        <w:rPr>
+          <w:rFonts w:ascii="Arial" w:hAnsi="Arial" w:cs="Arial"/>
+        </w:rPr>
+        <w:t>can</w:t>
+      </w:r>
+      <w:r>
+        <w:rPr>
+          <w:rFonts w:ascii="Arial" w:hAnsi="Arial" w:cs="Arial"/>
+        </w:rPr>
+        <w:t xml:space="preserve"> make a sound decision as to </w:t>
+      </w:r>
+      <w:proofErr w:type="gramStart"/>
+      <w:r>
+        <w:rPr>
+          <w:rFonts w:ascii="Arial" w:hAnsi="Arial" w:cs="Arial"/>
+        </w:rPr>
+        <w:t>whether or not</w:t>
+      </w:r>
+      <w:proofErr w:type="gramEnd"/>
+      <w:r>
+        <w:rPr>
+          <w:rFonts w:ascii="Arial" w:hAnsi="Arial" w:cs="Arial"/>
+        </w:rPr>
+        <w:t xml:space="preserve"> they need to trim the fat from their program or if they are clear to add more without overburdening a PC.</w:t>
+      </w:r>
+    </w:p>
+    <w:p>
+      <w:pPr>
+        <w:rPr>
+          <w:rFonts w:ascii="Arial" w:hAnsi="Arial" w:cs="Arial"/>
+        </w:rPr>
+      </w:pPr>
       <w:r>
         <w:rPr>
           <w:rFonts w:ascii="Arial" w:hAnsi="Arial" w:cs="Arial"/>
         </w:rPr>
         <w:t xml:space="preserve"> </w:t>
       </w:r>
-      <w:r>
-        <w:rPr>
-          <w:rFonts w:ascii="Arial" w:hAnsi="Arial" w:cs="Arial"/>
-          <w:color w:val="0000FF"/>
-        </w:rPr>
-        <w:t>a</w:t>
-      </w:r>
-      <w:r>
-        <w:rPr>
-          <w:rFonts w:ascii="Arial" w:hAnsi="Arial" w:cs="Arial"/>
-          <w:color w:val="0000FF"/>
-        </w:rPr>
-        <w:t xml:space="preserve">n </w:t>
-      </w:r>
-      <w:r>
-        <w:rPr>
-          <w:rFonts w:ascii="Arial" w:hAnsi="Arial" w:cs="Arial"/>
-          <w:color w:val="0000FF"/>
-        </w:rPr>
-        <w:t xml:space="preserve">original </w:t>
-      </w:r>
-      <w:r>
-        <w:rPr>
-          <w:rFonts w:ascii="Arial" w:hAnsi="Arial" w:cs="Arial"/>
-          <w:color w:val="0000FF"/>
-        </w:rPr>
-        <w:t xml:space="preserve">summary </w:t>
-      </w:r>
-      <w:r>
-        <w:rPr>
-          <w:rFonts w:ascii="Arial" w:hAnsi="Arial" w:cs="Arial"/>
-          <w:color w:val="0000FF"/>
-        </w:rPr>
-        <w:t xml:space="preserve">of </w:t>
-      </w:r>
-      <w:r>
-        <w:rPr>
-          <w:rFonts w:ascii="Arial" w:hAnsi="Arial" w:cs="Arial"/>
-          <w:color w:val="0000FF"/>
-        </w:rPr>
-        <w:t>your</w:t>
-      </w:r>
-      <w:r>
-        <w:rPr>
-          <w:rFonts w:ascii="Arial" w:hAnsi="Arial" w:cs="Arial"/>
-          <w:color w:val="0000FF"/>
-        </w:rPr>
-        <w:t xml:space="preserve"> own interpretation of the </w:t>
-      </w:r>
-      <w:r>
-        <w:rPr>
-          <w:rFonts w:ascii="Arial" w:hAnsi="Arial" w:cs="Arial"/>
-          <w:color w:val="0000FF"/>
-        </w:rPr>
-        <w:t xml:space="preserve">Purpose, Mission, and Vision </w:t>
-      </w:r>
-      <w:r>
-        <w:rPr>
-          <w:rFonts w:ascii="Arial" w:hAnsi="Arial" w:cs="Arial"/>
-          <w:color w:val="0000FF"/>
-        </w:rPr>
-        <w:t xml:space="preserve">of the </w:t>
-      </w:r>
-      <w:r>
-        <w:rPr>
-          <w:rFonts w:ascii="Arial" w:hAnsi="Arial" w:cs="Arial"/>
-          <w:color w:val="0000FF"/>
-        </w:rPr>
-        <w:t>project</w:t>
-      </w:r>
-      <w:r>
-        <w:rPr>
-          <w:rFonts w:ascii="Arial" w:hAnsi="Arial" w:cs="Arial"/>
-          <w:color w:val="0000FF"/>
-        </w:rPr>
-        <w:t>.</w:t>
-      </w:r>
-      <w:r>
-        <w:rPr>
-          <w:rFonts w:ascii="Arial" w:hAnsi="Arial" w:cs="Arial"/>
-          <w:color w:val="0000FF"/>
-        </w:rPr>
-        <w:t xml:space="preserve">  Describe</w:t>
-      </w:r>
-      <w:r>
-        <w:rPr>
-          <w:rFonts w:ascii="Arial" w:hAnsi="Arial" w:cs="Arial"/>
-          <w:color w:val="0000FF"/>
-        </w:rPr>
-        <w:t xml:space="preserve"> what you </w:t>
-      </w:r>
-      <w:r>
-        <w:rPr>
-          <w:rFonts w:ascii="Arial" w:hAnsi="Arial" w:cs="Arial"/>
-          <w:i/>
-          <w:color w:val="0000FF"/>
-        </w:rPr>
-        <w:t>intend</w:t>
-      </w:r>
-      <w:r>
-        <w:rPr>
-          <w:rFonts w:ascii="Arial" w:hAnsi="Arial" w:cs="Arial"/>
-          <w:color w:val="0000FF"/>
-        </w:rPr>
-        <w:t xml:space="preserve"> to do.</w:t>
-      </w:r>
-    </w:p>
-    <w:p>
-      <w:pPr>
-        <w:rPr>
-          <w:rFonts w:ascii="Arial" w:hAnsi="Arial" w:cs="Arial"/>
-          <w:color w:val="0000FF"/>
-        </w:rPr>
-      </w:pPr>
-    </w:p>
-    <w:p>
-      <w:pPr>
-        <w:rPr>
-          <w:rFonts w:ascii="Arial" w:hAnsi="Arial" w:cs="Arial"/>
-          <w:color w:val="0000FF"/>
-        </w:rPr>
-      </w:pPr>
-      <w:r>
-        <w:rPr>
-          <w:rFonts w:ascii="Arial" w:hAnsi="Arial" w:cs="Arial"/>
-          <w:color w:val="0000FF"/>
-        </w:rPr>
-        <w:t>The Purpose, Mission, and Vision might be considered as a “sales brochure” for the project/product; it may help to provide a “compelling” reason for business to fund your project, or a customer to purchase it.  (Think of any “Info-</w:t>
-      </w:r>
-      <w:proofErr w:type="spellStart"/>
-      <w:r>
-        <w:rPr>
-          <w:rFonts w:ascii="Arial" w:hAnsi="Arial" w:cs="Arial"/>
-          <w:color w:val="0000FF"/>
-        </w:rPr>
-        <w:t>mercial</w:t>
-      </w:r>
-      <w:proofErr w:type="spellEnd"/>
-      <w:r>
-        <w:rPr>
-          <w:rFonts w:ascii="Arial" w:hAnsi="Arial" w:cs="Arial"/>
-          <w:color w:val="0000FF"/>
-        </w:rPr>
-        <w:t>” and try to identify these aspects.)</w:t>
-      </w:r>
-    </w:p>
-    <w:p>
-      <w:pPr>
-        <w:rPr>
-          <w:rFonts w:ascii="Arial" w:hAnsi="Arial" w:cs="Arial"/>
-          <w:color w:val="0000FF"/>
-        </w:rPr>
-      </w:pPr>
-    </w:p>
-    <w:p>
-      <w:pPr>
-        <w:rPr>
-          <w:rFonts w:ascii="Arial" w:hAnsi="Arial" w:cs="Arial"/>
-          <w:color w:val="0000FF"/>
-        </w:rPr>
-      </w:pPr>
-      <w:r>
-        <w:rPr>
-          <w:rFonts w:ascii="Arial" w:hAnsi="Arial" w:cs="Arial"/>
-          <w:color w:val="0000FF"/>
-        </w:rPr>
-        <w:t>Considerations:</w:t>
-      </w:r>
-    </w:p>
-    <w:p>
-      <w:pPr>
-        <w:numPr>
-          <w:ilvl w:val="0"/>
-          <w:numId w:val="5"/>
-        </w:numPr>
-        <w:rPr>
-          <w:rFonts w:ascii="Arial" w:hAnsi="Arial" w:cs="Arial"/>
-          <w:color w:val="0000FF"/>
-        </w:rPr>
-      </w:pPr>
-      <w:r>
-        <w:rPr>
-          <w:rFonts w:ascii="Arial" w:hAnsi="Arial" w:cs="Arial"/>
-          <w:b/>
-          <w:color w:val="0000FF"/>
-          <w:u w:val="single"/>
-        </w:rPr>
-        <w:t>Purpose</w:t>
-      </w:r>
-      <w:r>
-        <w:rPr>
-          <w:rFonts w:ascii="Arial" w:hAnsi="Arial" w:cs="Arial"/>
-          <w:color w:val="0000FF"/>
-        </w:rPr>
-        <w:t xml:space="preserve"> – Why does your project/product exist?  What need does it fulfill, problem does it solve, etc.?</w:t>
-      </w:r>
-    </w:p>
-    <w:p>
-      <w:pPr>
-        <w:numPr>
-          <w:ilvl w:val="0"/>
-          <w:numId w:val="5"/>
-        </w:numPr>
-        <w:rPr>
-          <w:rFonts w:ascii="Arial" w:hAnsi="Arial" w:cs="Arial"/>
-          <w:color w:val="0000FF"/>
-        </w:rPr>
-      </w:pPr>
-      <w:r>
-        <w:rPr>
-          <w:rFonts w:ascii="Arial" w:hAnsi="Arial" w:cs="Arial"/>
-          <w:b/>
-          <w:color w:val="0000FF"/>
-          <w:u w:val="single"/>
-        </w:rPr>
-        <w:t>Mission</w:t>
-      </w:r>
-      <w:r>
-        <w:rPr>
-          <w:rFonts w:ascii="Arial" w:hAnsi="Arial" w:cs="Arial"/>
-          <w:color w:val="0000FF"/>
-        </w:rPr>
-        <w:t xml:space="preserve"> – What does your product do to fulfill the need, solve the problem, etc.?</w:t>
-      </w:r>
-    </w:p>
-    <w:p>
-      <w:pPr>
-        <w:numPr>
-          <w:ilvl w:val="0"/>
-          <w:numId w:val="5"/>
-        </w:numPr>
-        <w:rPr>
-          <w:rFonts w:ascii="Arial" w:hAnsi="Arial" w:cs="Arial"/>
-          <w:color w:val="0000FF"/>
-        </w:rPr>
-      </w:pPr>
-      <w:r>
-        <w:rPr>
-          <w:rFonts w:ascii="Arial" w:hAnsi="Arial" w:cs="Arial"/>
-          <w:b/>
-          <w:color w:val="0000FF"/>
-          <w:u w:val="single"/>
-        </w:rPr>
-        <w:t>Vision</w:t>
-      </w:r>
-      <w:r>
-        <w:rPr>
-          <w:rFonts w:ascii="Arial" w:hAnsi="Arial" w:cs="Arial"/>
-          <w:color w:val="0000FF"/>
-        </w:rPr>
-        <w:t xml:space="preserve"> – What will the situation be like once the need is fulfilled, problem solved, etc.? </w:t>
-      </w:r>
-      <w:r>
-        <w:rPr>
-          <w:rFonts w:ascii="Arial" w:hAnsi="Arial" w:cs="Arial"/>
-          <w:b/>
-          <w:i/>
-          <w:color w:val="0000FF"/>
-        </w:rPr>
-        <w:t>“Vision”</w:t>
-      </w:r>
-      <w:r>
-        <w:rPr>
-          <w:rFonts w:ascii="Arial" w:hAnsi="Arial" w:cs="Arial"/>
-          <w:color w:val="0000FF"/>
-        </w:rPr>
-        <w:t xml:space="preserve"> is a general “positive-looking” statement of a future condition stated in the present tense – as if the need were already fulfilled, problem already solved. etc.</w:t>
-      </w:r>
-      <w:r>
-        <w:rPr>
-          <w:rFonts w:ascii="Arial" w:hAnsi="Arial" w:cs="Arial"/>
-        </w:rPr>
-        <w:t>]</w:t>
-      </w:r>
-    </w:p>
-    <w:p>
-      <w:pPr>
-        <w:rPr>
-          <w:rFonts w:ascii="Arial" w:hAnsi="Arial" w:cs="Arial"/>
-        </w:rPr>
-      </w:pPr>
     </w:p>
     <w:p>
       <w:pPr>
@@ -1620,14 +1364,12 @@
           <w:rFonts w:ascii="Arial" w:hAnsi="Arial" w:cs="Arial"/>
         </w:rPr>
       </w:pPr>
-      <w:proofErr w:type="gramStart"/>
-      <w:r>
-        <w:rPr>
-          <w:rFonts w:ascii="Arial" w:hAnsi="Arial" w:cs="Arial"/>
-        </w:rPr>
-        <w:t>Assuming that</w:t>
-      </w:r>
-      <w:proofErr w:type="gramEnd"/>
+      <w:r>
+        <w:rPr>
+          <w:rFonts w:ascii="Arial" w:hAnsi="Arial" w:cs="Arial"/>
+        </w:rPr>
+        <w:t>Since</w:t>
+      </w:r>
       <w:r>
         <w:rPr>
           <w:rFonts w:ascii="Arial" w:hAnsi="Arial" w:cs="Arial"/>
@@ -1645,9 +1387,85 @@
           <w:rFonts w:ascii="Arial" w:hAnsi="Arial" w:cs="Arial"/>
         </w:rPr>
         <w:t>before the deadline of Tuesday, October 10, 2017.</w:t>
+      </w:r>
+    </w:p>
+    <w:p>
+      <w:pPr>
+        <w:rPr>
+          <w:rFonts w:ascii="Arial" w:hAnsi="Arial" w:cs="Arial"/>
+        </w:rPr>
+      </w:pPr>
+    </w:p>
+    <w:p>
+      <w:pPr>
+        <w:pStyle w:val="Heading1"/>
+      </w:pPr>
+      <w:r>
+        <w:t>Requirements Analysis</w:t>
+      </w:r>
+      <w:r>
+        <w:t>:</w:t>
+      </w:r>
+    </w:p>
+    <w:p>
+      <w:pPr>
+        <w:rPr>
+          <w:rFonts w:ascii="Arial" w:hAnsi="Arial" w:cs="Arial"/>
+        </w:rPr>
+      </w:pPr>
+      <w:r>
+        <w:rPr>
+          <w:rFonts w:ascii="Arial" w:hAnsi="Arial" w:cs="Arial"/>
+        </w:rPr>
+        <w:t xml:space="preserve">The final product will </w:t>
+      </w:r>
+      <w:r>
+        <w:rPr>
+          <w:rFonts w:ascii="Arial" w:hAnsi="Arial" w:cs="Arial"/>
+        </w:rPr>
+        <w:t xml:space="preserve">open to main, where </w:t>
+      </w:r>
+      <w:r>
+        <w:rPr>
+          <w:rFonts w:ascii="Arial" w:hAnsi="Arial" w:cs="Arial"/>
+        </w:rPr>
+        <w:t xml:space="preserve">the user will be able to input the file path to the desired file(s). </w:t>
       </w:r>
       <w:bookmarkStart w:id="0" w:name="_GoBack"/>
       <w:bookmarkEnd w:id="0"/>
+      <w:r>
+        <w:rPr>
+          <w:rFonts w:ascii="Arial" w:hAnsi="Arial" w:cs="Arial"/>
+        </w:rPr>
+        <w:t xml:space="preserve">Once the user does so and closes the window, the program will open each selected file and pass it to a function that then counts all active LOC contained therein. </w:t>
+      </w:r>
+      <w:r>
+        <w:rPr>
+          <w:rFonts w:ascii="Arial" w:hAnsi="Arial" w:cs="Arial"/>
+        </w:rPr>
+        <w:t xml:space="preserve">It is important to note that a single LOC is counted as a valid line of ascii characters that contribute to the over function of a program. This excludes </w:t>
+      </w:r>
+      <w:proofErr w:type="gramStart"/>
+      <w:r>
+        <w:rPr>
+          <w:rFonts w:ascii="Arial" w:hAnsi="Arial" w:cs="Arial"/>
+        </w:rPr>
+        <w:t>any and all</w:t>
+      </w:r>
+      <w:proofErr w:type="gramEnd"/>
+      <w:r>
+        <w:rPr>
+          <w:rFonts w:ascii="Arial" w:hAnsi="Arial" w:cs="Arial"/>
+        </w:rPr>
+        <w:t xml:space="preserve"> comments or blank lines. As scope brackets define the code contained within functions or loops, a LOC might therefore include nothing more than a scope bracket. Upon </w:t>
+      </w:r>
+      <w:r>
+        <w:rPr>
+          <w:rFonts w:ascii="Arial" w:hAnsi="Arial" w:cs="Arial"/>
+        </w:rPr>
+        <w:lastRenderedPageBreak/>
+        <w:t>completion, the function will return the integer indicating the total LOC. The program will then output the name of the file and the resultant LOC before closing the file and repeating the process. At the end, the program will output the total number of files counted and then close.</w:t>
+      </w:r>
     </w:p>
     <w:p>
       <w:pPr>
@@ -1661,7 +1479,7 @@
         <w:pStyle w:val="Heading1"/>
       </w:pPr>
       <w:r>
-        <w:t>Requirements Analysis</w:t>
+        <w:t>Design</w:t>
       </w:r>
       <w:r>
         <w:t>:</w:t>
@@ -1677,19 +1495,470 @@
         <w:rPr>
           <w:rFonts w:ascii="Arial" w:hAnsi="Arial" w:cs="Arial"/>
         </w:rPr>
-        <w:t xml:space="preserve">The final product will allow the user to open an existing text file or source file and have the program output the amount of valid lines of code (LOC). In this instance, LOC will count as any line of text that contains valid </w:t>
-      </w:r>
-      <w:r>
-        <w:rPr>
-          <w:rFonts w:ascii="Arial" w:hAnsi="Arial" w:cs="Arial"/>
-        </w:rPr>
-        <w:t>Latin</w:t>
-      </w:r>
-      <w:r>
-        <w:rPr>
-          <w:rFonts w:ascii="Arial" w:hAnsi="Arial" w:cs="Arial"/>
-        </w:rPr>
-        <w:t xml:space="preserve"> characters that contribute to the overall function of the program excluding comments. This includes the inclusion of header files, the declaration of functions or classes, and lines containing nothing more than the scope brackets.</w:t>
+        <w:t xml:space="preserve">The LOC counter will consist of a main function that takes user input and outputs information to the user as well as a LOC counting function that contains the code definitions of what is and is not a valid LOC. Upon booting the program, the main function will accept the input describing which, if any, source files are to be counted and then opens the file for counting, passes the contents to the counter, and then closes the file when finished and outputs the results. The counter function will not manage the files or accept user input. In fact, the user will never know that the counter is a </w:t>
+      </w:r>
+      <w:r>
+        <w:rPr>
+          <w:rFonts w:ascii="Arial" w:hAnsi="Arial" w:cs="Arial"/>
+        </w:rPr>
+        <w:t>separate</w:t>
+      </w:r>
+      <w:r>
+        <w:rPr>
+          <w:rFonts w:ascii="Arial" w:hAnsi="Arial" w:cs="Arial"/>
+        </w:rPr>
+        <w:t xml:space="preserve"> function. </w:t>
+      </w:r>
+      <w:r>
+        <w:rPr>
+          <w:rFonts w:ascii="Arial" w:hAnsi="Arial" w:cs="Arial"/>
+        </w:rPr>
+        <w:t xml:space="preserve">The counter function will be a back-end function that accepts the contents of the file and checks them against its definitions of what counts as code. It will then return the results and conclude its business. </w:t>
+      </w:r>
+    </w:p>
+    <w:p>
+      <w:pPr>
+        <w:rPr>
+          <w:rFonts w:ascii="Arial" w:hAnsi="Arial" w:cs="Arial"/>
+        </w:rPr>
+      </w:pPr>
+    </w:p>
+    <w:p>
+      <w:pPr>
+        <w:rPr>
+          <w:rFonts w:ascii="Arial" w:hAnsi="Arial" w:cs="Arial"/>
+        </w:rPr>
+      </w:pPr>
+      <w:r>
+        <w:rPr>
+          <w:rFonts w:ascii="Arial" w:hAnsi="Arial" w:cs="Arial"/>
+        </w:rPr>
+        <w:t>Main Inputs:</w:t>
+      </w:r>
+    </w:p>
+    <w:p>
+      <w:pPr>
+        <w:rPr>
+          <w:rFonts w:ascii="Arial" w:hAnsi="Arial" w:cs="Arial"/>
+        </w:rPr>
+      </w:pPr>
+      <w:r>
+        <w:rPr>
+          <w:rFonts w:ascii="Arial" w:hAnsi="Arial" w:cs="Arial"/>
+        </w:rPr>
+        <w:t>User interaction variables</w:t>
+      </w:r>
+    </w:p>
+    <w:p>
+      <w:pPr>
+        <w:rPr>
+          <w:rFonts w:ascii="Arial" w:hAnsi="Arial" w:cs="Arial"/>
+        </w:rPr>
+      </w:pPr>
+      <w:r>
+        <w:rPr>
+          <w:rFonts w:ascii="Arial" w:hAnsi="Arial" w:cs="Arial"/>
+        </w:rPr>
+        <w:t>Input files</w:t>
+      </w:r>
+    </w:p>
+    <w:p>
+      <w:pPr>
+        <w:rPr>
+          <w:rFonts w:ascii="Arial" w:hAnsi="Arial" w:cs="Arial"/>
+        </w:rPr>
+      </w:pPr>
+    </w:p>
+    <w:p>
+      <w:pPr>
+        <w:rPr>
+          <w:rFonts w:ascii="Arial" w:hAnsi="Arial" w:cs="Arial"/>
+        </w:rPr>
+      </w:pPr>
+      <w:r>
+        <w:rPr>
+          <w:rFonts w:ascii="Arial" w:hAnsi="Arial" w:cs="Arial"/>
+        </w:rPr>
+        <w:t>Main outputs:</w:t>
+      </w:r>
+    </w:p>
+    <w:p>
+      <w:pPr>
+        <w:rPr>
+          <w:rFonts w:ascii="Arial" w:hAnsi="Arial" w:cs="Arial"/>
+        </w:rPr>
+      </w:pPr>
+      <w:r>
+        <w:rPr>
+          <w:rFonts w:ascii="Arial" w:hAnsi="Arial" w:cs="Arial"/>
+        </w:rPr>
+        <w:t>File names</w:t>
+      </w:r>
+    </w:p>
+    <w:p>
+      <w:pPr>
+        <w:rPr>
+          <w:rFonts w:ascii="Arial" w:hAnsi="Arial" w:cs="Arial"/>
+        </w:rPr>
+      </w:pPr>
+      <w:r>
+        <w:rPr>
+          <w:rFonts w:ascii="Arial" w:hAnsi="Arial" w:cs="Arial"/>
+        </w:rPr>
+        <w:t>Count results</w:t>
+      </w:r>
+    </w:p>
+    <w:p>
+      <w:pPr>
+        <w:rPr>
+          <w:rFonts w:ascii="Arial" w:hAnsi="Arial" w:cs="Arial"/>
+        </w:rPr>
+      </w:pPr>
+    </w:p>
+    <w:p>
+      <w:pPr>
+        <w:rPr>
+          <w:rFonts w:ascii="Arial" w:hAnsi="Arial" w:cs="Arial"/>
+        </w:rPr>
+      </w:pPr>
+      <w:r>
+        <w:rPr>
+          <w:rFonts w:ascii="Arial" w:hAnsi="Arial" w:cs="Arial"/>
+        </w:rPr>
+        <w:t>Counter inputs:</w:t>
+      </w:r>
+    </w:p>
+    <w:p>
+      <w:pPr>
+        <w:rPr>
+          <w:rFonts w:ascii="Arial" w:hAnsi="Arial" w:cs="Arial"/>
+        </w:rPr>
+      </w:pPr>
+      <w:r>
+        <w:rPr>
+          <w:rFonts w:ascii="Arial" w:hAnsi="Arial" w:cs="Arial"/>
+        </w:rPr>
+        <w:t>File contents</w:t>
+      </w:r>
+    </w:p>
+    <w:p>
+      <w:pPr>
+        <w:rPr>
+          <w:rFonts w:ascii="Arial" w:hAnsi="Arial" w:cs="Arial"/>
+        </w:rPr>
+      </w:pPr>
+      <w:r>
+        <w:rPr>
+          <w:rFonts w:ascii="Arial" w:hAnsi="Arial" w:cs="Arial"/>
+        </w:rPr>
+        <w:t>Counter outputs:</w:t>
+      </w:r>
+    </w:p>
+    <w:p>
+      <w:pPr>
+        <w:rPr>
+          <w:rFonts w:ascii="Arial" w:hAnsi="Arial" w:cs="Arial"/>
+        </w:rPr>
+      </w:pPr>
+      <w:r>
+        <w:rPr>
+          <w:rFonts w:ascii="Arial" w:hAnsi="Arial" w:cs="Arial"/>
+        </w:rPr>
+        <w:t>Line count</w:t>
+      </w:r>
+    </w:p>
+    <w:p>
+      <w:pPr>
+        <w:rPr>
+          <w:rFonts w:ascii="Arial" w:hAnsi="Arial" w:cs="Arial"/>
+        </w:rPr>
+      </w:pPr>
+    </w:p>
+    <w:p>
+      <w:pPr>
+        <w:rPr>
+          <w:rFonts w:ascii="Arial" w:hAnsi="Arial" w:cs="Arial"/>
+          <w:color w:val="0000FF"/>
+        </w:rPr>
+      </w:pPr>
+      <w:r>
+        <w:rPr>
+          <w:rFonts w:ascii="Arial" w:hAnsi="Arial" w:cs="Arial"/>
+        </w:rPr>
+        <w:t>[</w:t>
+      </w:r>
+      <w:r>
+        <w:rPr>
+          <w:rFonts w:ascii="Arial" w:hAnsi="Arial" w:cs="Arial"/>
+          <w:color w:val="0000FF"/>
+        </w:rPr>
+        <w:t xml:space="preserve">Include or summarize (along with </w:t>
+      </w:r>
+      <w:r>
+        <w:rPr>
+          <w:rFonts w:ascii="Arial" w:hAnsi="Arial" w:cs="Arial"/>
+          <w:color w:val="0000FF"/>
+        </w:rPr>
+        <w:t xml:space="preserve">diagrams or </w:t>
+      </w:r>
+      <w:r>
+        <w:rPr>
+          <w:rFonts w:ascii="Arial" w:hAnsi="Arial" w:cs="Arial"/>
+          <w:color w:val="0000FF"/>
+        </w:rPr>
+        <w:t>reference</w:t>
+      </w:r>
+      <w:r>
+        <w:rPr>
+          <w:rFonts w:ascii="Arial" w:hAnsi="Arial" w:cs="Arial"/>
+          <w:color w:val="0000FF"/>
+        </w:rPr>
+        <w:t>s</w:t>
+      </w:r>
+      <w:r>
+        <w:rPr>
+          <w:rFonts w:ascii="Arial" w:hAnsi="Arial" w:cs="Arial"/>
+          <w:color w:val="0000FF"/>
+        </w:rPr>
+        <w:t xml:space="preserve"> to </w:t>
+      </w:r>
+      <w:r>
+        <w:rPr>
+          <w:rFonts w:ascii="Arial" w:hAnsi="Arial" w:cs="Arial"/>
+          <w:color w:val="0000FF"/>
+        </w:rPr>
+        <w:t xml:space="preserve">the </w:t>
+      </w:r>
+      <w:r>
+        <w:rPr>
+          <w:rFonts w:ascii="Arial" w:hAnsi="Arial" w:cs="Arial"/>
+          <w:color w:val="0000FF"/>
+        </w:rPr>
+        <w:t>appendices</w:t>
+      </w:r>
+      <w:r>
+        <w:rPr>
+          <w:rFonts w:ascii="Arial" w:hAnsi="Arial" w:cs="Arial"/>
+          <w:color w:val="0000FF"/>
+        </w:rPr>
+        <w:t xml:space="preserve"> containing them</w:t>
+      </w:r>
+      <w:r>
+        <w:rPr>
+          <w:rFonts w:ascii="Arial" w:hAnsi="Arial" w:cs="Arial"/>
+          <w:color w:val="0000FF"/>
+        </w:rPr>
+        <w:t xml:space="preserve">) any more detailed Design analysis as to </w:t>
+      </w:r>
+      <w:r>
+        <w:rPr>
+          <w:rFonts w:ascii="Arial" w:hAnsi="Arial" w:cs="Arial"/>
+          <w:i/>
+          <w:color w:val="0000FF"/>
+        </w:rPr>
+        <w:t>HOW</w:t>
+      </w:r>
+      <w:r>
+        <w:rPr>
+          <w:rFonts w:ascii="Arial" w:hAnsi="Arial" w:cs="Arial"/>
+          <w:color w:val="0000FF"/>
+        </w:rPr>
+        <w:t xml:space="preserve"> </w:t>
+      </w:r>
+      <w:r>
+        <w:rPr>
+          <w:rFonts w:ascii="Arial" w:hAnsi="Arial" w:cs="Arial"/>
+          <w:color w:val="0000FF"/>
+        </w:rPr>
+        <w:t xml:space="preserve">the various parts of the program will be integrated and will interface (“Architecture” or “High-Level Design”) and </w:t>
+      </w:r>
+      <w:r>
+        <w:rPr>
+          <w:rFonts w:ascii="Arial" w:hAnsi="Arial" w:cs="Arial"/>
+          <w:i/>
+          <w:color w:val="0000FF"/>
+        </w:rPr>
+        <w:t>HOW</w:t>
+      </w:r>
+      <w:r>
+        <w:rPr>
+          <w:rFonts w:ascii="Arial" w:hAnsi="Arial" w:cs="Arial"/>
+          <w:color w:val="0000FF"/>
+        </w:rPr>
+        <w:t xml:space="preserve"> </w:t>
+      </w:r>
+      <w:r>
+        <w:rPr>
+          <w:rFonts w:ascii="Arial" w:hAnsi="Arial" w:cs="Arial"/>
+          <w:color w:val="0000FF"/>
+        </w:rPr>
+        <w:t xml:space="preserve">the </w:t>
+      </w:r>
+      <w:r>
+        <w:rPr>
+          <w:rFonts w:ascii="Arial" w:hAnsi="Arial" w:cs="Arial"/>
+          <w:color w:val="0000FF"/>
+        </w:rPr>
+        <w:t>individual components of the program will work (“Detail Design”)</w:t>
+      </w:r>
+      <w:r>
+        <w:rPr>
+          <w:rFonts w:ascii="Arial" w:hAnsi="Arial" w:cs="Arial"/>
+          <w:color w:val="0000FF"/>
+        </w:rPr>
+        <w:t>.</w:t>
+      </w:r>
+    </w:p>
+    <w:p>
+      <w:pPr>
+        <w:rPr>
+          <w:rFonts w:ascii="Arial" w:hAnsi="Arial" w:cs="Arial"/>
+          <w:color w:val="0000FF"/>
+        </w:rPr>
+      </w:pPr>
+    </w:p>
+    <w:p>
+      <w:pPr>
+        <w:rPr>
+          <w:rFonts w:ascii="Arial" w:hAnsi="Arial" w:cs="Arial"/>
+          <w:color w:val="0000FF"/>
+        </w:rPr>
+      </w:pPr>
+      <w:r>
+        <w:rPr>
+          <w:rFonts w:ascii="Arial" w:hAnsi="Arial" w:cs="Arial"/>
+          <w:color w:val="0000FF"/>
+        </w:rPr>
+        <w:t>Include a Context Diagram (either in the Requirements or Design section) showing ALL system/software Inputs and Outputs, along with an indication of the source of the input and destination of the output (these will be devices, “Actors”, etc.)</w:t>
+      </w:r>
+    </w:p>
+    <w:p>
+      <w:pPr>
+        <w:rPr>
+          <w:rFonts w:ascii="Arial" w:hAnsi="Arial" w:cs="Arial"/>
+          <w:color w:val="0000FF"/>
+        </w:rPr>
+      </w:pPr>
+    </w:p>
+    <w:p>
+      <w:pPr>
+        <w:rPr>
+          <w:rFonts w:ascii="Arial" w:hAnsi="Arial" w:cs="Arial"/>
+          <w:color w:val="0000FF"/>
+        </w:rPr>
+      </w:pPr>
+      <w:r>
+        <w:rPr>
+          <w:rFonts w:ascii="Arial" w:hAnsi="Arial" w:cs="Arial"/>
+          <w:color w:val="0000FF"/>
+        </w:rPr>
+        <w:t xml:space="preserve">A “High-Level” or “Architectural” design of the overall system/software shows all major “components” of the system/software (whether objects or functional blocks) and their relationships and/or interfaces (how they share information, call and control hierarchy (who calls who), etc.  As a starting point, consider any “components” that you assumed during “decomposition” in the planning and estimating process; revise and refine these initial </w:t>
+      </w:r>
+      <w:r>
+        <w:rPr>
+          <w:rFonts w:ascii="Arial" w:hAnsi="Arial" w:cs="Arial"/>
+          <w:color w:val="0000FF"/>
+        </w:rPr>
+        <w:t xml:space="preserve">decomposition </w:t>
+      </w:r>
+      <w:r>
+        <w:rPr>
+          <w:rFonts w:ascii="Arial" w:hAnsi="Arial" w:cs="Arial"/>
+          <w:color w:val="0000FF"/>
+        </w:rPr>
+        <w:t>assumptions as necessary.</w:t>
+      </w:r>
+    </w:p>
+    <w:p>
+      <w:pPr>
+        <w:rPr>
+          <w:rFonts w:ascii="Arial" w:hAnsi="Arial" w:cs="Arial"/>
+          <w:color w:val="0000FF"/>
+        </w:rPr>
+      </w:pPr>
+    </w:p>
+    <w:p>
+      <w:pPr>
+        <w:rPr>
+          <w:rFonts w:ascii="Arial" w:hAnsi="Arial" w:cs="Arial"/>
+          <w:color w:val="0000FF"/>
+        </w:rPr>
+      </w:pPr>
+      <w:r>
+        <w:rPr>
+          <w:rFonts w:ascii="Arial" w:hAnsi="Arial" w:cs="Arial"/>
+          <w:color w:val="0000FF"/>
+        </w:rPr>
+        <w:t>F</w:t>
+      </w:r>
+      <w:r>
+        <w:rPr>
+          <w:rFonts w:ascii="Arial" w:hAnsi="Arial" w:cs="Arial"/>
+          <w:color w:val="0000FF"/>
+        </w:rPr>
+        <w:t>or each “component”</w:t>
+      </w:r>
+      <w:r>
+        <w:rPr>
+          <w:rFonts w:ascii="Arial" w:hAnsi="Arial" w:cs="Arial"/>
+          <w:color w:val="0000FF"/>
+        </w:rPr>
+        <w:t>,</w:t>
+      </w:r>
+      <w:r>
+        <w:rPr>
+          <w:rFonts w:ascii="Arial" w:hAnsi="Arial" w:cs="Arial"/>
+          <w:color w:val="0000FF"/>
+        </w:rPr>
+        <w:t xml:space="preserve"> </w:t>
+      </w:r>
+      <w:r>
+        <w:rPr>
+          <w:rFonts w:ascii="Arial" w:hAnsi="Arial" w:cs="Arial"/>
+          <w:color w:val="0000FF"/>
+        </w:rPr>
+        <w:t>a</w:t>
+      </w:r>
+      <w:r>
+        <w:rPr>
+          <w:rFonts w:ascii="Arial" w:hAnsi="Arial" w:cs="Arial"/>
+          <w:color w:val="0000FF"/>
+        </w:rPr>
+        <w:t xml:space="preserve"> “Low-Level” or “Detail” design</w:t>
+      </w:r>
+      <w:r>
+        <w:rPr>
+          <w:rFonts w:ascii="Arial" w:hAnsi="Arial" w:cs="Arial"/>
+          <w:color w:val="0000FF"/>
+        </w:rPr>
+        <w:t xml:space="preserve"> </w:t>
+      </w:r>
+      <w:r>
+        <w:rPr>
+          <w:rFonts w:ascii="Arial" w:hAnsi="Arial" w:cs="Arial"/>
+          <w:color w:val="0000FF"/>
+        </w:rPr>
+        <w:t>should define all Inputs and Outputs of the component (like a Context Diagram for the component), all sub-components and their interaction</w:t>
+      </w:r>
+      <w:r>
+        <w:rPr>
+          <w:rFonts w:ascii="Arial" w:hAnsi="Arial" w:cs="Arial"/>
+          <w:color w:val="0000FF"/>
+        </w:rPr>
+        <w:t>s</w:t>
+      </w:r>
+      <w:r>
+        <w:rPr>
+          <w:rFonts w:ascii="Arial" w:hAnsi="Arial" w:cs="Arial"/>
+          <w:color w:val="0000FF"/>
+        </w:rPr>
+        <w:t xml:space="preserve"> and interfaces, and implementation details (algorithm, logic, states and transitions, equations, flow chart, structured language, etc.) on how the component transforms its inputs into its outputs and/or provides its intended behavior.</w:t>
+      </w:r>
+      <w:r>
+        <w:rPr>
+          <w:rFonts w:ascii="Arial" w:hAnsi="Arial" w:cs="Arial"/>
+        </w:rPr>
+        <w:t>]</w:t>
       </w:r>
     </w:p>
     <w:p>
@@ -1704,7 +1973,7 @@
         <w:pStyle w:val="Heading1"/>
       </w:pPr>
       <w:r>
-        <w:t>Design</w:t>
+        <w:t>Implementation</w:t>
       </w:r>
       <w:r>
         <w:t>:</w:t>
@@ -1714,7 +1983,6 @@
       <w:pPr>
         <w:rPr>
           <w:rFonts w:ascii="Arial" w:hAnsi="Arial" w:cs="Arial"/>
-          <w:color w:val="0000FF"/>
         </w:rPr>
       </w:pPr>
       <w:r>
@@ -1728,114 +1996,64 @@
           <w:rFonts w:ascii="Arial" w:hAnsi="Arial" w:cs="Arial"/>
           <w:color w:val="0000FF"/>
         </w:rPr>
-        <w:t xml:space="preserve">Include or summarize (along with </w:t>
-      </w:r>
-      <w:r>
-        <w:rPr>
-          <w:rFonts w:ascii="Arial" w:hAnsi="Arial" w:cs="Arial"/>
-          <w:color w:val="0000FF"/>
-        </w:rPr>
-        <w:t xml:space="preserve">diagrams or </w:t>
-      </w:r>
-      <w:r>
-        <w:rPr>
-          <w:rFonts w:ascii="Arial" w:hAnsi="Arial" w:cs="Arial"/>
-          <w:color w:val="0000FF"/>
-        </w:rPr>
-        <w:t>reference</w:t>
-      </w:r>
-      <w:r>
-        <w:rPr>
-          <w:rFonts w:ascii="Arial" w:hAnsi="Arial" w:cs="Arial"/>
-          <w:color w:val="0000FF"/>
-        </w:rPr>
-        <w:t>s</w:t>
-      </w:r>
-      <w:r>
-        <w:rPr>
-          <w:rFonts w:ascii="Arial" w:hAnsi="Arial" w:cs="Arial"/>
-          <w:color w:val="0000FF"/>
-        </w:rPr>
-        <w:t xml:space="preserve"> to </w:t>
-      </w:r>
-      <w:r>
-        <w:rPr>
-          <w:rFonts w:ascii="Arial" w:hAnsi="Arial" w:cs="Arial"/>
-          <w:color w:val="0000FF"/>
-        </w:rPr>
-        <w:t xml:space="preserve">the </w:t>
-      </w:r>
-      <w:r>
-        <w:rPr>
-          <w:rFonts w:ascii="Arial" w:hAnsi="Arial" w:cs="Arial"/>
-          <w:color w:val="0000FF"/>
-        </w:rPr>
-        <w:t>appendices</w:t>
-      </w:r>
-      <w:r>
-        <w:rPr>
-          <w:rFonts w:ascii="Arial" w:hAnsi="Arial" w:cs="Arial"/>
-          <w:color w:val="0000FF"/>
-        </w:rPr>
-        <w:t xml:space="preserve"> containing them</w:t>
-      </w:r>
-      <w:r>
-        <w:rPr>
-          <w:rFonts w:ascii="Arial" w:hAnsi="Arial" w:cs="Arial"/>
-          <w:color w:val="0000FF"/>
-        </w:rPr>
-        <w:t xml:space="preserve">) any more detailed Design analysis as to </w:t>
-      </w:r>
-      <w:r>
-        <w:rPr>
-          <w:rFonts w:ascii="Arial" w:hAnsi="Arial" w:cs="Arial"/>
-          <w:i/>
-          <w:color w:val="0000FF"/>
-        </w:rPr>
-        <w:t>HOW</w:t>
-      </w:r>
-      <w:r>
-        <w:rPr>
-          <w:rFonts w:ascii="Arial" w:hAnsi="Arial" w:cs="Arial"/>
-          <w:color w:val="0000FF"/>
-        </w:rPr>
-        <w:t xml:space="preserve"> </w:t>
-      </w:r>
-      <w:r>
-        <w:rPr>
-          <w:rFonts w:ascii="Arial" w:hAnsi="Arial" w:cs="Arial"/>
-          <w:color w:val="0000FF"/>
-        </w:rPr>
-        <w:t xml:space="preserve">the various parts of the program will be integrated and will interface (“Architecture” or “High-Level Design”) and </w:t>
-      </w:r>
-      <w:r>
-        <w:rPr>
-          <w:rFonts w:ascii="Arial" w:hAnsi="Arial" w:cs="Arial"/>
-          <w:i/>
-          <w:color w:val="0000FF"/>
-        </w:rPr>
-        <w:t>HOW</w:t>
-      </w:r>
-      <w:r>
-        <w:rPr>
-          <w:rFonts w:ascii="Arial" w:hAnsi="Arial" w:cs="Arial"/>
-          <w:color w:val="0000FF"/>
-        </w:rPr>
-        <w:t xml:space="preserve"> </w:t>
-      </w:r>
-      <w:r>
-        <w:rPr>
-          <w:rFonts w:ascii="Arial" w:hAnsi="Arial" w:cs="Arial"/>
-          <w:color w:val="0000FF"/>
-        </w:rPr>
-        <w:t xml:space="preserve">the </w:t>
-      </w:r>
-      <w:r>
-        <w:rPr>
-          <w:rFonts w:ascii="Arial" w:hAnsi="Arial" w:cs="Arial"/>
-          <w:color w:val="0000FF"/>
-        </w:rPr>
-        <w:t>individual components of the program will work (“Detail Design”)</w:t>
+        <w:t>S</w:t>
+      </w:r>
+      <w:r>
+        <w:rPr>
+          <w:rFonts w:ascii="Arial" w:hAnsi="Arial" w:cs="Arial"/>
+          <w:color w:val="0000FF"/>
+        </w:rPr>
+        <w:t xml:space="preserve">ummarize </w:t>
+      </w:r>
+      <w:r>
+        <w:rPr>
+          <w:rFonts w:ascii="Arial" w:hAnsi="Arial" w:cs="Arial"/>
+          <w:color w:val="0000FF"/>
+        </w:rPr>
+        <w:t>details related to the</w:t>
+      </w:r>
+      <w:r>
+        <w:rPr>
+          <w:rFonts w:ascii="Arial" w:hAnsi="Arial" w:cs="Arial"/>
+          <w:color w:val="0000FF"/>
+        </w:rPr>
+        <w:t xml:space="preserve"> implementation </w:t>
+      </w:r>
+      <w:r>
+        <w:rPr>
+          <w:rFonts w:ascii="Arial" w:hAnsi="Arial" w:cs="Arial"/>
+          <w:color w:val="0000FF"/>
+        </w:rPr>
+        <w:t>methodology</w:t>
+      </w:r>
+      <w:r>
+        <w:rPr>
+          <w:rFonts w:ascii="Arial" w:hAnsi="Arial" w:cs="Arial"/>
+          <w:color w:val="0000FF"/>
+        </w:rPr>
+        <w:t xml:space="preserve"> (such as coding standards, code review, etc.)</w:t>
+      </w:r>
+      <w:r>
+        <w:rPr>
+          <w:rFonts w:ascii="Arial" w:hAnsi="Arial" w:cs="Arial"/>
+          <w:color w:val="0000FF"/>
+        </w:rPr>
+        <w:br/>
+      </w:r>
+      <w:r>
+        <w:rPr>
+          <w:rFonts w:ascii="Arial" w:hAnsi="Arial" w:cs="Arial"/>
+          <w:color w:val="0000FF"/>
+        </w:rPr>
+        <w:br/>
+      </w:r>
+      <w:r>
+        <w:rPr>
+          <w:rFonts w:ascii="Arial" w:hAnsi="Arial" w:cs="Arial"/>
+          <w:b/>
+          <w:color w:val="0000FF"/>
+        </w:rPr>
+        <w:t>DO NOT PASTE SOURCE CODE LISTINGS HERE</w:t>
       </w:r>
       <w:r>
         <w:rPr>
@@ -1844,152 +2062,6 @@
         </w:rPr>
         <w:t>.</w:t>
       </w:r>
-    </w:p>
-    <w:p>
-      <w:pPr>
-        <w:rPr>
-          <w:rFonts w:ascii="Arial" w:hAnsi="Arial" w:cs="Arial"/>
-          <w:color w:val="0000FF"/>
-        </w:rPr>
-      </w:pPr>
-    </w:p>
-    <w:p>
-      <w:pPr>
-        <w:rPr>
-          <w:rFonts w:ascii="Arial" w:hAnsi="Arial" w:cs="Arial"/>
-          <w:color w:val="0000FF"/>
-        </w:rPr>
-      </w:pPr>
-      <w:r>
-        <w:rPr>
-          <w:rFonts w:ascii="Arial" w:hAnsi="Arial" w:cs="Arial"/>
-          <w:color w:val="0000FF"/>
-        </w:rPr>
-        <w:t>Include a Context Diagram (either in the Requirements or Design section) showing ALL system/software Inputs and Outputs, along with an indication of the source of the input and destination of the output (these will be devices, “Actors”, etc.)</w:t>
-      </w:r>
-    </w:p>
-    <w:p>
-      <w:pPr>
-        <w:rPr>
-          <w:rFonts w:ascii="Arial" w:hAnsi="Arial" w:cs="Arial"/>
-          <w:color w:val="0000FF"/>
-        </w:rPr>
-      </w:pPr>
-    </w:p>
-    <w:p>
-      <w:pPr>
-        <w:rPr>
-          <w:rFonts w:ascii="Arial" w:hAnsi="Arial" w:cs="Arial"/>
-          <w:color w:val="0000FF"/>
-        </w:rPr>
-      </w:pPr>
-      <w:r>
-        <w:rPr>
-          <w:rFonts w:ascii="Arial" w:hAnsi="Arial" w:cs="Arial"/>
-          <w:color w:val="0000FF"/>
-        </w:rPr>
-        <w:t xml:space="preserve">A “High-Level” or “Architectural” design of the overall system/software shows all major “components” of the system/software (whether objects or functional blocks) and their relationships and/or interfaces (how they share information, call and control hierarchy (who calls who), etc.  As a starting point, consider any “components” that you assumed during “decomposition” in the planning and estimating process; revise and refine these initial </w:t>
-      </w:r>
-      <w:r>
-        <w:rPr>
-          <w:rFonts w:ascii="Arial" w:hAnsi="Arial" w:cs="Arial"/>
-          <w:color w:val="0000FF"/>
-        </w:rPr>
-        <w:t xml:space="preserve">decomposition </w:t>
-      </w:r>
-      <w:r>
-        <w:rPr>
-          <w:rFonts w:ascii="Arial" w:hAnsi="Arial" w:cs="Arial"/>
-          <w:color w:val="0000FF"/>
-        </w:rPr>
-        <w:t>assumptions as necessary.</w:t>
-      </w:r>
-    </w:p>
-    <w:p>
-      <w:pPr>
-        <w:rPr>
-          <w:rFonts w:ascii="Arial" w:hAnsi="Arial" w:cs="Arial"/>
-          <w:color w:val="0000FF"/>
-        </w:rPr>
-      </w:pPr>
-    </w:p>
-    <w:p>
-      <w:pPr>
-        <w:rPr>
-          <w:rFonts w:ascii="Arial" w:hAnsi="Arial" w:cs="Arial"/>
-          <w:color w:val="0000FF"/>
-        </w:rPr>
-      </w:pPr>
-      <w:r>
-        <w:rPr>
-          <w:rFonts w:ascii="Arial" w:hAnsi="Arial" w:cs="Arial"/>
-          <w:color w:val="0000FF"/>
-        </w:rPr>
-        <w:t>F</w:t>
-      </w:r>
-      <w:r>
-        <w:rPr>
-          <w:rFonts w:ascii="Arial" w:hAnsi="Arial" w:cs="Arial"/>
-          <w:color w:val="0000FF"/>
-        </w:rPr>
-        <w:t>or each “component”</w:t>
-      </w:r>
-      <w:r>
-        <w:rPr>
-          <w:rFonts w:ascii="Arial" w:hAnsi="Arial" w:cs="Arial"/>
-          <w:color w:val="0000FF"/>
-        </w:rPr>
-        <w:t>,</w:t>
-      </w:r>
-      <w:r>
-        <w:rPr>
-          <w:rFonts w:ascii="Arial" w:hAnsi="Arial" w:cs="Arial"/>
-          <w:color w:val="0000FF"/>
-        </w:rPr>
-        <w:t xml:space="preserve"> </w:t>
-      </w:r>
-      <w:r>
-        <w:rPr>
-          <w:rFonts w:ascii="Arial" w:hAnsi="Arial" w:cs="Arial"/>
-          <w:color w:val="0000FF"/>
-        </w:rPr>
-        <w:t>a</w:t>
-      </w:r>
-      <w:r>
-        <w:rPr>
-          <w:rFonts w:ascii="Arial" w:hAnsi="Arial" w:cs="Arial"/>
-          <w:color w:val="0000FF"/>
-        </w:rPr>
-        <w:t xml:space="preserve"> “Low-Level” or “Detail” design</w:t>
-      </w:r>
-      <w:r>
-        <w:rPr>
-          <w:rFonts w:ascii="Arial" w:hAnsi="Arial" w:cs="Arial"/>
-          <w:color w:val="0000FF"/>
-        </w:rPr>
-        <w:t xml:space="preserve"> </w:t>
-      </w:r>
-      <w:r>
-        <w:rPr>
-          <w:rFonts w:ascii="Arial" w:hAnsi="Arial" w:cs="Arial"/>
-          <w:color w:val="0000FF"/>
-        </w:rPr>
-        <w:t>should define all Inputs and Outputs of the component (like a Context Diagram for the component), all sub-components and their interaction</w:t>
-      </w:r>
-      <w:r>
-        <w:rPr>
-          <w:rFonts w:ascii="Arial" w:hAnsi="Arial" w:cs="Arial"/>
-          <w:color w:val="0000FF"/>
-        </w:rPr>
-        <w:t>s</w:t>
-      </w:r>
-      <w:r>
-        <w:rPr>
-          <w:rFonts w:ascii="Arial" w:hAnsi="Arial" w:cs="Arial"/>
-          <w:color w:val="0000FF"/>
-        </w:rPr>
-        <w:t xml:space="preserve"> and interfaces, and implementation details (algorithm, logic, states and transitions, equations, flow chart, structured language, etc.) on how the component transforms its inputs into its outputs and/or provides its intended behavior.</w:t>
-      </w:r>
       <w:r>
         <w:rPr>
           <w:rFonts w:ascii="Arial" w:hAnsi="Arial" w:cs="Arial"/>
@@ -2009,115 +2081,6 @@
         <w:pStyle w:val="Heading1"/>
       </w:pPr>
       <w:r>
-        <w:t>Implementation</w:t>
-      </w:r>
-      <w:r>
-        <w:t>:</w:t>
-      </w:r>
-    </w:p>
-    <w:p>
-      <w:pPr>
-        <w:rPr>
-          <w:rFonts w:ascii="Arial" w:hAnsi="Arial" w:cs="Arial"/>
-        </w:rPr>
-      </w:pPr>
-      <w:r>
-        <w:rPr>
-          <w:rFonts w:ascii="Arial" w:hAnsi="Arial" w:cs="Arial"/>
-        </w:rPr>
-        <w:t>[</w:t>
-      </w:r>
-      <w:r>
-        <w:rPr>
-          <w:rFonts w:ascii="Arial" w:hAnsi="Arial" w:cs="Arial"/>
-          <w:color w:val="0000FF"/>
-        </w:rPr>
-        <w:t>S</w:t>
-      </w:r>
-      <w:r>
-        <w:rPr>
-          <w:rFonts w:ascii="Arial" w:hAnsi="Arial" w:cs="Arial"/>
-          <w:color w:val="0000FF"/>
-        </w:rPr>
-        <w:t xml:space="preserve">ummarize </w:t>
-      </w:r>
-      <w:r>
-        <w:rPr>
-          <w:rFonts w:ascii="Arial" w:hAnsi="Arial" w:cs="Arial"/>
-          <w:color w:val="0000FF"/>
-        </w:rPr>
-        <w:t>details related to the</w:t>
-      </w:r>
-      <w:r>
-        <w:rPr>
-          <w:rFonts w:ascii="Arial" w:hAnsi="Arial" w:cs="Arial"/>
-          <w:color w:val="0000FF"/>
-        </w:rPr>
-        <w:t xml:space="preserve"> implementation </w:t>
-      </w:r>
-      <w:r>
-        <w:rPr>
-          <w:rFonts w:ascii="Arial" w:hAnsi="Arial" w:cs="Arial"/>
-          <w:color w:val="0000FF"/>
-        </w:rPr>
-        <w:t>methodology</w:t>
-      </w:r>
-      <w:r>
-        <w:rPr>
-          <w:rFonts w:ascii="Arial" w:hAnsi="Arial" w:cs="Arial"/>
-          <w:color w:val="0000FF"/>
-        </w:rPr>
-        <w:t xml:space="preserve"> (such as coding standards, code review, etc.)</w:t>
-      </w:r>
-      <w:r>
-        <w:rPr>
-          <w:rFonts w:ascii="Arial" w:hAnsi="Arial" w:cs="Arial"/>
-          <w:color w:val="0000FF"/>
-        </w:rPr>
-        <w:br/>
-      </w:r>
-      <w:r>
-        <w:rPr>
-          <w:rFonts w:ascii="Arial" w:hAnsi="Arial" w:cs="Arial"/>
-          <w:color w:val="0000FF"/>
-        </w:rPr>
-        <w:br/>
-      </w:r>
-      <w:r>
-        <w:rPr>
-          <w:rFonts w:ascii="Arial" w:hAnsi="Arial" w:cs="Arial"/>
-          <w:b/>
-          <w:color w:val="0000FF"/>
-        </w:rPr>
-        <w:t>DO NOT PASTE SOURCE CODE LISTINGS HERE</w:t>
-      </w:r>
-      <w:r>
-        <w:rPr>
-          <w:rFonts w:ascii="Arial" w:hAnsi="Arial" w:cs="Arial"/>
-          <w:color w:val="0000FF"/>
-        </w:rPr>
-        <w:t>.</w:t>
-      </w:r>
-      <w:r>
-        <w:rPr>
-          <w:rFonts w:ascii="Arial" w:hAnsi="Arial" w:cs="Arial"/>
-        </w:rPr>
-        <w:t>]</w:t>
-      </w:r>
-    </w:p>
-    <w:p>
-      <w:pPr>
-        <w:rPr>
-          <w:rFonts w:ascii="Arial" w:hAnsi="Arial" w:cs="Arial"/>
-        </w:rPr>
-      </w:pPr>
-    </w:p>
-    <w:p>
-      <w:pPr>
-        <w:pStyle w:val="Heading1"/>
-      </w:pPr>
-      <w:r>
-        <w:lastRenderedPageBreak/>
         <w:t>Testing</w:t>
       </w:r>
       <w:r>
@@ -3060,7 +3023,6 @@
           <w:rFonts w:ascii="Arial" w:hAnsi="Arial" w:cs="Arial"/>
           <w:color w:val="0000FF"/>
         </w:rPr>
-        <w:lastRenderedPageBreak/>
         <w:t>Evaluating the Time Log should allow you to analyze your workflow patterns for possible process improvement actions.</w:t>
       </w:r>
     </w:p>

</xml_diff>